<commit_message>
remarks in report corrected
</commit_message>
<xml_diff>
--- a/Lab1/Отчёт.docx
+++ b/Lab1/Отчёт.docx
@@ -575,42 +575,9 @@
               <w:rPr>
                 <w:noProof/>
                 <w:webHidden/>
-              </w:rPr>
-              <w:fldChar w:fldCharType="begin"/>
-            </w:r>
-            <w:r>
-              <w:rPr>
-                <w:noProof/>
-                <w:webHidden/>
-              </w:rPr>
-              <w:instrText xml:space="preserve"> PAGEREF _Toc209554251 \h </w:instrText>
-            </w:r>
-            <w:r>
-              <w:rPr>
-                <w:noProof/>
-                <w:webHidden/>
-              </w:rPr>
-            </w:r>
-            <w:r>
-              <w:rPr>
-                <w:noProof/>
-                <w:webHidden/>
-              </w:rPr>
-              <w:fldChar w:fldCharType="separate"/>
-            </w:r>
-            <w:r>
-              <w:rPr>
-                <w:noProof/>
-                <w:webHidden/>
-              </w:rPr>
-              <w:t>3</w:t>
-            </w:r>
-            <w:r>
-              <w:rPr>
-                <w:noProof/>
-                <w:webHidden/>
-              </w:rPr>
-              <w:fldChar w:fldCharType="end"/>
+                <w:lang w:val="ru-RU"/>
+              </w:rPr>
+              <w:t>2</w:t>
             </w:r>
           </w:hyperlink>
         </w:p>
@@ -659,42 +626,9 @@
               <w:rPr>
                 <w:noProof/>
                 <w:webHidden/>
-              </w:rPr>
-              <w:fldChar w:fldCharType="begin"/>
-            </w:r>
-            <w:r>
-              <w:rPr>
-                <w:noProof/>
-                <w:webHidden/>
-              </w:rPr>
-              <w:instrText xml:space="preserve"> PAGEREF _Toc209554252 \h </w:instrText>
-            </w:r>
-            <w:r>
-              <w:rPr>
-                <w:noProof/>
-                <w:webHidden/>
-              </w:rPr>
-            </w:r>
-            <w:r>
-              <w:rPr>
-                <w:noProof/>
-                <w:webHidden/>
-              </w:rPr>
-              <w:fldChar w:fldCharType="separate"/>
-            </w:r>
-            <w:r>
-              <w:rPr>
-                <w:noProof/>
-                <w:webHidden/>
-              </w:rPr>
-              <w:t>3</w:t>
-            </w:r>
-            <w:r>
-              <w:rPr>
-                <w:noProof/>
-                <w:webHidden/>
-              </w:rPr>
-              <w:fldChar w:fldCharType="end"/>
+                <w:lang w:val="ru-RU"/>
+              </w:rPr>
+              <w:t>2</w:t>
             </w:r>
           </w:hyperlink>
         </w:p>
@@ -707,6 +641,7 @@
             </w:tabs>
             <w:rPr>
               <w:noProof/>
+              <w:lang w:val="ru-RU"/>
             </w:rPr>
           </w:pPr>
           <w:hyperlink w:anchor="_Toc209554253" w:history="1">
@@ -752,101 +687,6 @@
                 <w:webHidden/>
               </w:rPr>
               <w:instrText xml:space="preserve"> PAGEREF _Toc209554253 \h </w:instrText>
-            </w:r>
-            <w:r>
-              <w:rPr>
-                <w:noProof/>
-                <w:webHidden/>
-              </w:rPr>
-            </w:r>
-            <w:r>
-              <w:rPr>
-                <w:noProof/>
-                <w:webHidden/>
-              </w:rPr>
-              <w:fldChar w:fldCharType="separate"/>
-            </w:r>
-            <w:r>
-              <w:rPr>
-                <w:noProof/>
-                <w:webHidden/>
-              </w:rPr>
-              <w:t>3</w:t>
-            </w:r>
-            <w:r>
-              <w:rPr>
-                <w:noProof/>
-                <w:webHidden/>
-              </w:rPr>
-              <w:fldChar w:fldCharType="end"/>
-            </w:r>
-          </w:hyperlink>
-        </w:p>
-        <w:p>
-          <w:pPr>
-            <w:pStyle w:val="TOC2"/>
-            <w:tabs>
-              <w:tab w:val="right" w:leader="dot" w:pos="9019"/>
-            </w:tabs>
-            <w:rPr>
-              <w:noProof/>
-            </w:rPr>
-          </w:pPr>
-          <w:hyperlink w:anchor="_Toc209554254" w:history="1">
-            <w:r>
-              <w:rPr>
-                <w:rStyle w:val="Hyperlink"/>
-                <w:i/>
-                <w:noProof/>
-              </w:rPr>
-              <w:t>3.1</w:t>
-            </w:r>
-            <w:r>
-              <w:rPr>
-                <w:rStyle w:val="Hyperlink"/>
-                <w:i/>
-                <w:noProof/>
-                <w:lang w:val="ru-RU"/>
-              </w:rPr>
-              <w:t>.</w:t>
-            </w:r>
-            <w:r>
-              <w:rPr>
-                <w:rStyle w:val="Hyperlink"/>
-                <w:i/>
-                <w:noProof/>
-              </w:rPr>
-              <w:t xml:space="preserve"> </w:t>
-            </w:r>
-            <w:r>
-              <w:rPr>
-                <w:rStyle w:val="Hyperlink"/>
-                <w:i/>
-                <w:noProof/>
-                <w:lang w:val="ru-RU"/>
-              </w:rPr>
-              <w:t>Что-то зачем-то</w:t>
-            </w:r>
-            <w:r>
-              <w:rPr>
-                <w:noProof/>
-                <w:webHidden/>
-              </w:rPr>
-              <w:tab/>
-            </w:r>
-            <w:r>
-              <w:rPr>
-                <w:noProof/>
-                <w:webHidden/>
-              </w:rPr>
-              <w:fldChar w:fldCharType="begin"/>
-            </w:r>
-            <w:r>
-              <w:rPr>
-                <w:noProof/>
-                <w:webHidden/>
-              </w:rPr>
-              <w:instrText xml:space="preserve"> PAGEREF _Toc209554254 \h </w:instrText>
             </w:r>
             <w:r>
               <w:rPr>
@@ -922,42 +762,9 @@
               <w:rPr>
                 <w:noProof/>
                 <w:webHidden/>
-              </w:rPr>
-              <w:fldChar w:fldCharType="begin"/>
-            </w:r>
-            <w:r>
-              <w:rPr>
-                <w:noProof/>
-                <w:webHidden/>
-              </w:rPr>
-              <w:instrText xml:space="preserve"> PAGEREF _Toc209554255 \h </w:instrText>
-            </w:r>
-            <w:r>
-              <w:rPr>
-                <w:noProof/>
-                <w:webHidden/>
-              </w:rPr>
-            </w:r>
-            <w:r>
-              <w:rPr>
-                <w:noProof/>
-                <w:webHidden/>
-              </w:rPr>
-              <w:fldChar w:fldCharType="separate"/>
-            </w:r>
-            <w:r>
-              <w:rPr>
-                <w:noProof/>
-                <w:webHidden/>
-              </w:rPr>
-              <w:t>3</w:t>
-            </w:r>
-            <w:r>
-              <w:rPr>
-                <w:noProof/>
-                <w:webHidden/>
-              </w:rPr>
-              <w:fldChar w:fldCharType="end"/>
+                <w:lang w:val="ru-RU"/>
+              </w:rPr>
+              <w:t>4</w:t>
             </w:r>
           </w:hyperlink>
         </w:p>
@@ -1006,42 +813,9 @@
               <w:rPr>
                 <w:noProof/>
                 <w:webHidden/>
-              </w:rPr>
-              <w:fldChar w:fldCharType="begin"/>
-            </w:r>
-            <w:r>
-              <w:rPr>
-                <w:noProof/>
-                <w:webHidden/>
-              </w:rPr>
-              <w:instrText xml:space="preserve"> PAGEREF _Toc209554256 \h </w:instrText>
-            </w:r>
-            <w:r>
-              <w:rPr>
-                <w:noProof/>
-                <w:webHidden/>
-              </w:rPr>
-            </w:r>
-            <w:r>
-              <w:rPr>
-                <w:noProof/>
-                <w:webHidden/>
-              </w:rPr>
-              <w:fldChar w:fldCharType="separate"/>
-            </w:r>
-            <w:r>
-              <w:rPr>
-                <w:noProof/>
-                <w:webHidden/>
-              </w:rPr>
-              <w:t>3</w:t>
-            </w:r>
-            <w:r>
-              <w:rPr>
-                <w:noProof/>
-                <w:webHidden/>
-              </w:rPr>
-              <w:fldChar w:fldCharType="end"/>
+                <w:lang w:val="ru-RU"/>
+              </w:rPr>
+              <w:t>6</w:t>
             </w:r>
           </w:hyperlink>
         </w:p>
@@ -1090,42 +864,9 @@
               <w:rPr>
                 <w:noProof/>
                 <w:webHidden/>
-              </w:rPr>
-              <w:fldChar w:fldCharType="begin"/>
-            </w:r>
-            <w:r>
-              <w:rPr>
-                <w:noProof/>
-                <w:webHidden/>
-              </w:rPr>
-              <w:instrText xml:space="preserve"> PAGEREF _Toc209554257 \h </w:instrText>
-            </w:r>
-            <w:r>
-              <w:rPr>
-                <w:noProof/>
-                <w:webHidden/>
-              </w:rPr>
-            </w:r>
-            <w:r>
-              <w:rPr>
-                <w:noProof/>
-                <w:webHidden/>
-              </w:rPr>
-              <w:fldChar w:fldCharType="separate"/>
-            </w:r>
-            <w:r>
-              <w:rPr>
-                <w:noProof/>
-                <w:webHidden/>
-              </w:rPr>
-              <w:t>4</w:t>
-            </w:r>
-            <w:r>
-              <w:rPr>
-                <w:noProof/>
-                <w:webHidden/>
-              </w:rPr>
-              <w:fldChar w:fldCharType="end"/>
+                <w:lang w:val="ru-RU"/>
+              </w:rPr>
+              <w:t>8</w:t>
             </w:r>
           </w:hyperlink>
         </w:p>
@@ -1174,42 +915,9 @@
               <w:rPr>
                 <w:noProof/>
                 <w:webHidden/>
-              </w:rPr>
-              <w:fldChar w:fldCharType="begin"/>
-            </w:r>
-            <w:r>
-              <w:rPr>
-                <w:noProof/>
-                <w:webHidden/>
-              </w:rPr>
-              <w:instrText xml:space="preserve"> PAGEREF _Toc209554258 \h </w:instrText>
-            </w:r>
-            <w:r>
-              <w:rPr>
-                <w:noProof/>
-                <w:webHidden/>
-              </w:rPr>
-            </w:r>
-            <w:r>
-              <w:rPr>
-                <w:noProof/>
-                <w:webHidden/>
-              </w:rPr>
-              <w:fldChar w:fldCharType="separate"/>
-            </w:r>
-            <w:r>
-              <w:rPr>
-                <w:noProof/>
-                <w:webHidden/>
-              </w:rPr>
-              <w:t>5</w:t>
-            </w:r>
-            <w:r>
-              <w:rPr>
-                <w:noProof/>
-                <w:webHidden/>
-              </w:rPr>
-              <w:fldChar w:fldCharType="end"/>
+                <w:lang w:val="ru-RU"/>
+              </w:rPr>
+              <w:t>10</w:t>
             </w:r>
           </w:hyperlink>
         </w:p>
@@ -1258,42 +966,9 @@
               <w:rPr>
                 <w:noProof/>
                 <w:webHidden/>
-              </w:rPr>
-              <w:fldChar w:fldCharType="begin"/>
-            </w:r>
-            <w:r>
-              <w:rPr>
-                <w:noProof/>
-                <w:webHidden/>
-              </w:rPr>
-              <w:instrText xml:space="preserve"> PAGEREF _Toc209554259 \h </w:instrText>
-            </w:r>
-            <w:r>
-              <w:rPr>
-                <w:noProof/>
-                <w:webHidden/>
-              </w:rPr>
-            </w:r>
-            <w:r>
-              <w:rPr>
-                <w:noProof/>
-                <w:webHidden/>
-              </w:rPr>
-              <w:fldChar w:fldCharType="separate"/>
-            </w:r>
-            <w:r>
-              <w:rPr>
-                <w:noProof/>
-                <w:webHidden/>
-              </w:rPr>
-              <w:t>5</w:t>
-            </w:r>
-            <w:r>
-              <w:rPr>
-                <w:noProof/>
-                <w:webHidden/>
-              </w:rPr>
-              <w:fldChar w:fldCharType="end"/>
+                <w:lang w:val="ru-RU"/>
+              </w:rPr>
+              <w:t>10</w:t>
             </w:r>
           </w:hyperlink>
         </w:p>
@@ -1306,6 +981,7 @@
             </w:tabs>
             <w:rPr>
               <w:noProof/>
+              <w:lang w:val="ru-RU"/>
             </w:rPr>
           </w:pPr>
           <w:hyperlink w:anchor="_Toc209554260" w:history="1">
@@ -1342,126 +1018,9 @@
               <w:rPr>
                 <w:noProof/>
                 <w:webHidden/>
-              </w:rPr>
-              <w:fldChar w:fldCharType="begin"/>
-            </w:r>
-            <w:r>
-              <w:rPr>
-                <w:noProof/>
-                <w:webHidden/>
-              </w:rPr>
-              <w:instrText xml:space="preserve"> PAGEREF _Toc209554260 \h </w:instrText>
-            </w:r>
-            <w:r>
-              <w:rPr>
-                <w:noProof/>
-                <w:webHidden/>
-              </w:rPr>
-            </w:r>
-            <w:r>
-              <w:rPr>
-                <w:noProof/>
-                <w:webHidden/>
-              </w:rPr>
-              <w:fldChar w:fldCharType="separate"/>
-            </w:r>
-            <w:r>
-              <w:rPr>
-                <w:noProof/>
-                <w:webHidden/>
-              </w:rPr>
-              <w:t>6</w:t>
-            </w:r>
-            <w:r>
-              <w:rPr>
-                <w:noProof/>
-                <w:webHidden/>
-              </w:rPr>
-              <w:fldChar w:fldCharType="end"/>
-            </w:r>
-          </w:hyperlink>
-        </w:p>
-        <w:p>
-          <w:pPr>
-            <w:pStyle w:val="TOC1"/>
-            <w:tabs>
-              <w:tab w:val="left" w:pos="660"/>
-              <w:tab w:val="right" w:leader="dot" w:pos="9019"/>
-            </w:tabs>
-            <w:rPr>
-              <w:noProof/>
-            </w:rPr>
-          </w:pPr>
-          <w:hyperlink w:anchor="_Toc209554261" w:history="1">
-            <w:r>
-              <w:rPr>
-                <w:rStyle w:val="Hyperlink"/>
-                <w:b/>
-                <w:noProof/>
-              </w:rPr>
-              <w:t>10.</w:t>
-            </w:r>
-            <w:r>
-              <w:rPr>
-                <w:noProof/>
-              </w:rPr>
-              <w:tab/>
-            </w:r>
-            <w:r>
-              <w:rPr>
-                <w:rStyle w:val="Hyperlink"/>
-                <w:b/>
-                <w:noProof/>
-              </w:rPr>
-              <w:t>Исследование</w:t>
-            </w:r>
-            <w:r>
-              <w:rPr>
-                <w:noProof/>
-                <w:webHidden/>
-              </w:rPr>
-              <w:tab/>
-            </w:r>
-            <w:r>
-              <w:rPr>
-                <w:noProof/>
-                <w:webHidden/>
-              </w:rPr>
-              <w:fldChar w:fldCharType="begin"/>
-            </w:r>
-            <w:r>
-              <w:rPr>
-                <w:noProof/>
-                <w:webHidden/>
-              </w:rPr>
-              <w:instrText xml:space="preserve"> PAGEREF _Toc209554261 \h </w:instrText>
-            </w:r>
-            <w:r>
-              <w:rPr>
-                <w:noProof/>
-                <w:webHidden/>
-              </w:rPr>
-            </w:r>
-            <w:r>
-              <w:rPr>
-                <w:noProof/>
-                <w:webHidden/>
-              </w:rPr>
-              <w:fldChar w:fldCharType="separate"/>
-            </w:r>
-            <w:r>
-              <w:rPr>
-                <w:noProof/>
-                <w:webHidden/>
-              </w:rPr>
-              <w:t>6</w:t>
-            </w:r>
-            <w:r>
-              <w:rPr>
-                <w:noProof/>
-                <w:webHidden/>
-              </w:rPr>
-              <w:fldChar w:fldCharType="end"/>
+                <w:lang w:val="ru-RU"/>
+              </w:rPr>
+              <w:t>11</w:t>
             </w:r>
           </w:hyperlink>
         </w:p>
@@ -1475,64 +1034,57 @@
               <w:noProof/>
             </w:rPr>
           </w:pPr>
-          <w:hyperlink w:anchor="_Toc209554262" w:history="1">
-            <w:r>
-              <w:rPr>
-                <w:rStyle w:val="Hyperlink"/>
-                <w:b/>
-                <w:noProof/>
-              </w:rPr>
-              <w:t>Вывод</w:t>
-            </w:r>
-            <w:r>
-              <w:rPr>
-                <w:noProof/>
-                <w:webHidden/>
-              </w:rPr>
-              <w:tab/>
-            </w:r>
-            <w:r>
-              <w:rPr>
-                <w:noProof/>
-                <w:webHidden/>
-              </w:rPr>
-              <w:fldChar w:fldCharType="begin"/>
-            </w:r>
-            <w:r>
-              <w:rPr>
-                <w:noProof/>
-                <w:webHidden/>
-              </w:rPr>
-              <w:instrText xml:space="preserve"> PAGEREF _Toc209554262 \h </w:instrText>
-            </w:r>
-            <w:r>
-              <w:rPr>
-                <w:noProof/>
-                <w:webHidden/>
-              </w:rPr>
-            </w:r>
-            <w:r>
-              <w:rPr>
-                <w:noProof/>
-                <w:webHidden/>
-              </w:rPr>
-              <w:fldChar w:fldCharType="separate"/>
-            </w:r>
-            <w:r>
-              <w:rPr>
-                <w:noProof/>
-                <w:webHidden/>
-              </w:rPr>
-              <w:t>6</w:t>
-            </w:r>
-            <w:r>
-              <w:rPr>
-                <w:noProof/>
-                <w:webHidden/>
-              </w:rPr>
-              <w:fldChar w:fldCharType="end"/>
-            </w:r>
-          </w:hyperlink>
+          <w:r>
+            <w:rPr>
+              <w:b/>
+              <w:bCs/>
+              <w:lang w:val="ru-RU"/>
+            </w:rPr>
+            <w:t>10</w:t>
+          </w:r>
+          <w:r>
+            <w:rPr>
+              <w:b/>
+              <w:bCs/>
+              <w:lang w:val="en-US"/>
+            </w:rPr>
+            <w:t xml:space="preserve">. </w:t>
+          </w:r>
+          <w:r>
+            <w:fldChar w:fldCharType="begin"/>
+          </w:r>
+          <w:r>
+            <w:instrText>HYPERLINK \l "_Toc209554262"</w:instrText>
+          </w:r>
+          <w:r>
+            <w:fldChar w:fldCharType="separate"/>
+          </w:r>
+          <w:r>
+            <w:rPr>
+              <w:rStyle w:val="Hyperlink"/>
+              <w:b/>
+              <w:noProof/>
+            </w:rPr>
+            <w:t>Вывод</w:t>
+          </w:r>
+          <w:r>
+            <w:rPr>
+              <w:noProof/>
+              <w:webHidden/>
+            </w:rPr>
+            <w:tab/>
+          </w:r>
+          <w:r>
+            <w:rPr>
+              <w:noProof/>
+              <w:webHidden/>
+              <w:lang w:val="ru-RU"/>
+            </w:rPr>
+            <w:t>12</w:t>
+          </w:r>
+          <w:r>
+            <w:fldChar w:fldCharType="end"/>
+          </w:r>
         </w:p>
         <w:p>
           <w:r>
@@ -3196,13 +2748,12 @@
       <w:r>
         <w:rPr>
           <w:noProof/>
-          <w:lang w:val="ru-RU"/>
         </w:rPr>
         <w:drawing>
-          <wp:inline distT="0" distB="0" distL="0" distR="0" wp14:anchorId="32D1AA80" wp14:editId="23D66F3D">
-            <wp:extent cx="2072148" cy="7432904"/>
-            <wp:effectExtent l="0" t="0" r="4445" b="0"/>
-            <wp:docPr id="1771983698" name="Picture 1"/>
+          <wp:inline distT="0" distB="0" distL="0" distR="0" wp14:anchorId="6B8AB354" wp14:editId="37413FB5">
+            <wp:extent cx="2122170" cy="7373620"/>
+            <wp:effectExtent l="0" t="0" r="0" b="0"/>
+            <wp:docPr id="772549495" name="Picture 1" descr="A diagram of a diagram&#10;&#10;AI-generated content may be incorrect."/>
             <wp:cNvGraphicFramePr>
               <a:graphicFrameLocks xmlns:a="http://schemas.openxmlformats.org/drawingml/2006/main" noChangeAspect="1"/>
             </wp:cNvGraphicFramePr>
@@ -3210,29 +2761,36 @@
               <a:graphicData uri="http://schemas.openxmlformats.org/drawingml/2006/picture">
                 <pic:pic xmlns:pic="http://schemas.openxmlformats.org/drawingml/2006/picture">
                   <pic:nvPicPr>
-                    <pic:cNvPr id="1771983698" name="Picture 1771983698"/>
-                    <pic:cNvPicPr/>
+                    <pic:cNvPr id="772549495" name="Picture 1" descr="A diagram of a diagram&#10;&#10;AI-generated content may be incorrect."/>
+                    <pic:cNvPicPr>
+                      <a:picLocks noChangeAspect="1" noChangeArrowheads="1"/>
+                    </pic:cNvPicPr>
                   </pic:nvPicPr>
                   <pic:blipFill>
-                    <a:blip r:embed="rId6">
+                    <a:blip r:embed="rId8">
                       <a:extLst>
                         <a:ext uri="{28A0092B-C50C-407E-A947-70E740481C1C}">
                           <a14:useLocalDpi xmlns:a14="http://schemas.microsoft.com/office/drawing/2010/main" val="0"/>
                         </a:ext>
                       </a:extLst>
                     </a:blip>
+                    <a:srcRect/>
                     <a:stretch>
                       <a:fillRect/>
                     </a:stretch>
                   </pic:blipFill>
-                  <pic:spPr>
+                  <pic:spPr bwMode="auto">
                     <a:xfrm>
                       <a:off x="0" y="0"/>
-                      <a:ext cx="2133540" cy="7653121"/>
+                      <a:ext cx="2122170" cy="7373620"/>
                     </a:xfrm>
                     <a:prstGeom prst="rect">
                       <a:avLst/>
                     </a:prstGeom>
+                    <a:noFill/>
+                    <a:ln>
+                      <a:noFill/>
+                    </a:ln>
                   </pic:spPr>
                 </pic:pic>
               </a:graphicData>
@@ -3294,7 +2852,7 @@
                     <pic:cNvPicPr/>
                   </pic:nvPicPr>
                   <pic:blipFill>
-                    <a:blip r:embed="rId7">
+                    <a:blip r:embed="rId9">
                       <a:extLst>
                         <a:ext uri="{28A0092B-C50C-407E-A947-70E740481C1C}">
                           <a14:useLocalDpi xmlns:a14="http://schemas.microsoft.com/office/drawing/2010/main" val="0"/>
@@ -3900,7 +3458,16 @@
                 <w:szCs w:val="24"/>
                 <w:lang w:val="en-US"/>
               </w:rPr>
-              <w:t>generate_fullname</w:t>
+              <w:t>generate_</w:t>
+            </w:r>
+            <w:proofErr w:type="gramStart"/>
+            <w:r>
+              <w:rPr>
+                <w:sz w:val="24"/>
+                <w:szCs w:val="24"/>
+                <w:lang w:val="en-US"/>
+              </w:rPr>
+              <w:t>fullname</w:t>
             </w:r>
             <w:proofErr w:type="spellEnd"/>
             <w:r>
@@ -3909,7 +3476,16 @@
                 <w:szCs w:val="24"/>
                 <w:lang w:val="en-US"/>
               </w:rPr>
-              <w:t>(gender, Male, Female)</w:t>
+              <w:t>(</w:t>
+            </w:r>
+            <w:proofErr w:type="gramEnd"/>
+            <w:r>
+              <w:rPr>
+                <w:sz w:val="24"/>
+                <w:szCs w:val="24"/>
+                <w:lang w:val="en-US"/>
+              </w:rPr>
+              <w:t>gender, Male, Female)</w:t>
             </w:r>
           </w:p>
           <w:p>
@@ -4123,7 +3699,16 @@
                 <w:szCs w:val="24"/>
                 <w:lang w:val="en-US"/>
               </w:rPr>
-              <w:t>generate_passport</w:t>
+              <w:t>generate_</w:t>
+            </w:r>
+            <w:proofErr w:type="gramStart"/>
+            <w:r>
+              <w:rPr>
+                <w:sz w:val="24"/>
+                <w:szCs w:val="24"/>
+                <w:lang w:val="en-US"/>
+              </w:rPr>
+              <w:t>passport</w:t>
             </w:r>
             <w:proofErr w:type="spellEnd"/>
             <w:r>
@@ -4132,7 +3717,16 @@
                 <w:szCs w:val="24"/>
                 <w:lang w:val="en-US"/>
               </w:rPr>
-              <w:t>()</w:t>
+              <w:t>(</w:t>
+            </w:r>
+            <w:proofErr w:type="gramEnd"/>
+            <w:r>
+              <w:rPr>
+                <w:sz w:val="24"/>
+                <w:szCs w:val="24"/>
+                <w:lang w:val="en-US"/>
+              </w:rPr>
+              <w:t>)</w:t>
             </w:r>
           </w:p>
         </w:tc>
@@ -4230,7 +3824,16 @@
                 <w:szCs w:val="24"/>
                 <w:lang w:val="en-US"/>
               </w:rPr>
-              <w:t>generate_datetime</w:t>
+              <w:t>generate_</w:t>
+            </w:r>
+            <w:proofErr w:type="gramStart"/>
+            <w:r>
+              <w:rPr>
+                <w:sz w:val="24"/>
+                <w:szCs w:val="24"/>
+                <w:lang w:val="en-US"/>
+              </w:rPr>
+              <w:t>datetime</w:t>
             </w:r>
             <w:proofErr w:type="spellEnd"/>
             <w:r>
@@ -4242,6 +3845,7 @@
               <w:t>(</w:t>
             </w:r>
             <w:proofErr w:type="spellStart"/>
+            <w:proofErr w:type="gramEnd"/>
             <w:r>
               <w:rPr>
                 <w:sz w:val="24"/>
@@ -4383,7 +3987,16 @@
                 <w:szCs w:val="24"/>
                 <w:lang w:val="en-US"/>
               </w:rPr>
-              <w:t>get_back_analysis</w:t>
+              <w:t>get_back_</w:t>
+            </w:r>
+            <w:proofErr w:type="gramStart"/>
+            <w:r>
+              <w:rPr>
+                <w:sz w:val="24"/>
+                <w:szCs w:val="24"/>
+                <w:lang w:val="en-US"/>
+              </w:rPr>
+              <w:t>analysis</w:t>
             </w:r>
             <w:proofErr w:type="spellEnd"/>
             <w:r>
@@ -4395,6 +4008,7 @@
               <w:t>(</w:t>
             </w:r>
             <w:proofErr w:type="spellStart"/>
+            <w:proofErr w:type="gramEnd"/>
             <w:r>
               <w:rPr>
                 <w:sz w:val="24"/>
@@ -5033,7 +4647,16 @@
                 <w:szCs w:val="24"/>
                 <w:lang w:val="en-US"/>
               </w:rPr>
-              <w:t>make_medcard</w:t>
+              <w:t>make_</w:t>
+            </w:r>
+            <w:proofErr w:type="gramStart"/>
+            <w:r>
+              <w:rPr>
+                <w:sz w:val="24"/>
+                <w:szCs w:val="24"/>
+                <w:lang w:val="en-US"/>
+              </w:rPr>
+              <w:t>medcard</w:t>
             </w:r>
             <w:proofErr w:type="spellEnd"/>
             <w:r>
@@ -5045,6 +4668,7 @@
               <w:t>(</w:t>
             </w:r>
             <w:proofErr w:type="spellStart"/>
+            <w:proofErr w:type="gramEnd"/>
             <w:r>
               <w:rPr>
                 <w:sz w:val="24"/>
@@ -5433,7 +5057,16 @@
                 <w:szCs w:val="24"/>
                 <w:lang w:val="en-US"/>
               </w:rPr>
-              <w:t>generate_output_csv</w:t>
+              <w:t>generate_output_</w:t>
+            </w:r>
+            <w:proofErr w:type="gramStart"/>
+            <w:r>
+              <w:rPr>
+                <w:sz w:val="24"/>
+                <w:szCs w:val="24"/>
+                <w:lang w:val="en-US"/>
+              </w:rPr>
+              <w:t>csv</w:t>
             </w:r>
             <w:proofErr w:type="spellEnd"/>
             <w:r>
@@ -5442,7 +5075,16 @@
                 <w:szCs w:val="24"/>
                 <w:lang w:val="en-US"/>
               </w:rPr>
-              <w:t xml:space="preserve">(source, </w:t>
+              <w:t>(</w:t>
+            </w:r>
+            <w:proofErr w:type="gramEnd"/>
+            <w:r>
+              <w:rPr>
+                <w:sz w:val="24"/>
+                <w:szCs w:val="24"/>
+                <w:lang w:val="en-US"/>
+              </w:rPr>
+              <w:t xml:space="preserve">source, </w:t>
             </w:r>
             <w:proofErr w:type="spellStart"/>
             <w:r>
@@ -5628,426 +5270,96 @@
     <w:p>
       <w:pPr>
         <w:spacing w:before="240" w:after="240"/>
+      </w:pPr>
+      <w:r>
+        <w:t>Д</w:t>
+      </w:r>
+      <w:r>
+        <w:rPr>
+          <w:lang w:val="ru-RU"/>
+        </w:rPr>
+        <w:t>ля</w:t>
+      </w:r>
+      <w:r>
+        <w:t xml:space="preserve"> </w:t>
+      </w:r>
+      <w:r>
+        <w:rPr>
+          <w:lang w:val="ru-RU"/>
+        </w:rPr>
+        <w:t xml:space="preserve">запуска программы введите </w:t>
+      </w:r>
+      <w:r>
         <w:rPr>
           <w:lang w:val="en-US"/>
         </w:rPr>
-      </w:pPr>
-      <w:r>
-        <w:t>Для корректного выполнения программы следуйте приведённым шагам:</w:t>
-      </w:r>
-      <w:r>
-        <w:rPr>
-          <w:lang w:val="ru-RU"/>
-        </w:rPr>
-        <w:br/>
-      </w:r>
-      <w:r>
-        <w:rPr>
-          <w:lang w:val="ru-RU"/>
-        </w:rPr>
-        <w:br/>
-      </w:r>
-      <w:r>
-        <w:rPr>
-          <w:lang w:val="ru-RU"/>
-        </w:rPr>
-        <w:t xml:space="preserve">7.1 </w:t>
-      </w:r>
-      <w:r>
-        <w:rPr>
-          <w:lang w:val="ru-RU"/>
-        </w:rPr>
-        <w:t xml:space="preserve">Запустите терминал: Нажмите </w:t>
-      </w:r>
-      <w:r>
-        <w:rPr>
-          <w:lang w:val="en-US"/>
-        </w:rPr>
-        <w:t>Win</w:t>
-      </w:r>
-      <w:r>
-        <w:rPr>
-          <w:lang w:val="ru-RU"/>
-        </w:rPr>
-        <w:t xml:space="preserve"> + </w:t>
-      </w:r>
-      <w:r>
-        <w:rPr>
-          <w:lang w:val="en-US"/>
-        </w:rPr>
-        <w:t>R</w:t>
-      </w:r>
-      <w:r>
-        <w:rPr>
-          <w:lang w:val="ru-RU"/>
-        </w:rPr>
-        <w:t xml:space="preserve"> на клавиатуре</w:t>
-      </w:r>
-      <w:r>
-        <w:rPr>
-          <w:lang w:val="ru-RU"/>
-        </w:rPr>
-        <w:t xml:space="preserve"> и введите </w:t>
-      </w:r>
-      <w:proofErr w:type="spellStart"/>
-      <w:r>
-        <w:rPr>
-          <w:lang w:val="en-US"/>
-        </w:rPr>
-        <w:t>cmd</w:t>
-      </w:r>
-      <w:proofErr w:type="spellEnd"/>
-      <w:r>
-        <w:rPr>
-          <w:lang w:val="ru-RU"/>
-        </w:rPr>
+        <w:t>python</w:t>
+      </w:r>
+      <w:r>
         <w:t xml:space="preserve"> </w:t>
       </w:r>
-      <w:r>
-        <w:rPr>
-          <w:lang w:val="ru-RU"/>
-        </w:rPr>
-        <w:t xml:space="preserve"> —</w:t>
-      </w:r>
-      <w:r>
-        <w:rPr>
-          <w:lang w:val="ru-RU"/>
-        </w:rPr>
-        <w:t xml:space="preserve"> </w:t>
-      </w:r>
-      <w:r>
-        <w:rPr>
-          <w:lang w:val="ru-RU"/>
-        </w:rPr>
-        <w:t>откроется окно для ввода команд.</w:t>
-      </w:r>
-    </w:p>
-    <w:p>
-      <w:pPr>
-        <w:spacing w:before="240" w:after="240"/>
-        <w:rPr>
-          <w:lang w:val="ru-RU"/>
-        </w:rPr>
-      </w:pPr>
-      <w:r>
-        <w:rPr>
-          <w:lang w:val="ru-RU"/>
-        </w:rPr>
-        <w:t xml:space="preserve">7.2 </w:t>
-      </w:r>
-      <w:r>
-        <w:rPr>
-          <w:lang w:val="ru-RU"/>
-        </w:rPr>
-        <w:t xml:space="preserve">Убедитесь, что в вас установлен </w:t>
-      </w:r>
-      <w:r>
-        <w:rPr>
-          <w:lang w:val="en-US"/>
-        </w:rPr>
-        <w:t>Python</w:t>
-      </w:r>
-      <w:r>
-        <w:rPr>
-          <w:lang w:val="ru-RU"/>
-        </w:rPr>
-        <w:t xml:space="preserve">: </w:t>
-      </w:r>
-      <w:r>
-        <w:rPr>
-          <w:lang w:val="ru-RU"/>
-        </w:rPr>
-        <w:t xml:space="preserve">Введите </w:t>
-      </w:r>
-      <w:r>
-        <w:rPr>
-          <w:lang w:val="en-US"/>
-        </w:rPr>
-        <w:t>python</w:t>
-      </w:r>
-      <w:r>
-        <w:rPr>
-          <w:lang w:val="ru-RU"/>
-        </w:rPr>
-        <w:t xml:space="preserve"> </w:t>
-      </w:r>
-      <w:r>
-        <w:rPr>
-          <w:lang w:val="ru-RU"/>
-        </w:rPr>
-        <w:t>–</w:t>
-      </w:r>
-      <w:r>
-        <w:rPr>
-          <w:lang w:val="en-US"/>
-        </w:rPr>
-        <w:t>version</w:t>
-      </w:r>
-      <w:r>
-        <w:rPr>
-          <w:lang w:val="ru-RU"/>
-        </w:rPr>
-        <w:t xml:space="preserve"> </w:t>
-      </w:r>
-      <w:r>
-        <w:rPr>
-          <w:lang w:val="ru-RU"/>
-        </w:rPr>
-        <w:t xml:space="preserve">и нажмите </w:t>
-      </w:r>
-      <w:r>
-        <w:rPr>
-          <w:lang w:val="en-US"/>
-        </w:rPr>
-        <w:t>Enter</w:t>
-      </w:r>
-      <w:r>
-        <w:rPr>
-          <w:lang w:val="ru-RU"/>
-        </w:rPr>
-        <w:t xml:space="preserve">. Если </w:t>
-      </w:r>
-      <w:r>
-        <w:rPr>
-          <w:lang w:val="en-US"/>
-        </w:rPr>
-        <w:t>python</w:t>
-      </w:r>
-      <w:r>
-        <w:rPr>
-          <w:lang w:val="ru-RU"/>
-        </w:rPr>
-        <w:t xml:space="preserve"> </w:t>
-      </w:r>
-      <w:r>
-        <w:rPr>
-          <w:lang w:val="ru-RU"/>
-        </w:rPr>
-        <w:t xml:space="preserve">не установлен, скачайте и установите с сайта </w:t>
-      </w:r>
-      <w:hyperlink r:id="rId8" w:history="1">
+      <w:hyperlink r:id="rId10" w:history="1">
         <w:r>
           <w:rPr>
             <w:rStyle w:val="Hyperlink"/>
-            <w:lang w:val="ru-RU"/>
+            <w:lang w:val="en-US"/>
           </w:rPr>
-          <w:t>https://www.python.org/downloads/</w:t>
+          <w:t>main</w:t>
         </w:r>
-      </w:hyperlink>
-    </w:p>
-    <w:p>
-      <w:pPr>
-        <w:spacing w:before="240" w:after="240"/>
-        <w:rPr>
-          <w:lang w:val="ru-RU"/>
-        </w:rPr>
-      </w:pPr>
-      <w:r>
-        <w:rPr>
-          <w:lang w:val="ru-RU"/>
-        </w:rPr>
-        <w:br/>
-      </w:r>
-      <w:r>
-        <w:rPr>
-          <w:lang w:val="ru-RU"/>
-        </w:rPr>
-        <w:t>7.</w:t>
-      </w:r>
-      <w:r>
-        <w:rPr>
-          <w:lang w:val="ru-RU"/>
-        </w:rPr>
-        <w:t>3</w:t>
-      </w:r>
-      <w:r>
-        <w:rPr>
-          <w:lang w:val="ru-RU"/>
-        </w:rPr>
-        <w:t xml:space="preserve"> </w:t>
-      </w:r>
-      <w:r>
-        <w:rPr>
-          <w:lang w:val="ru-RU"/>
-        </w:rPr>
-        <w:t>Перейдите в домашнюю папку: Введите cd ~ и нажмите Enter.</w:t>
-      </w:r>
-    </w:p>
-    <w:p>
-      <w:pPr>
-        <w:spacing w:before="240" w:after="240"/>
-        <w:rPr>
-          <w:lang w:val="ru-RU"/>
-        </w:rPr>
-      </w:pPr>
-      <w:r>
-        <w:rPr>
-          <w:lang w:val="ru-RU"/>
-        </w:rPr>
-        <w:br/>
-      </w:r>
-      <w:r>
-        <w:rPr>
-          <w:lang w:val="ru-RU"/>
-        </w:rPr>
-        <w:t>7.</w:t>
-      </w:r>
-      <w:r>
-        <w:rPr>
-          <w:lang w:val="ru-RU"/>
-        </w:rPr>
-        <w:t>4</w:t>
-      </w:r>
-      <w:r>
-        <w:rPr>
-          <w:lang w:val="ru-RU"/>
-        </w:rPr>
-        <w:t xml:space="preserve"> </w:t>
-      </w:r>
-      <w:r>
-        <w:rPr>
-          <w:lang w:val="ru-RU"/>
-        </w:rPr>
-        <w:t>Скачайте программу: Напишите git clone</w:t>
-      </w:r>
-      <w:r>
-        <w:rPr>
-          <w:lang w:val="ru-RU"/>
-        </w:rPr>
-        <w:t xml:space="preserve"> </w:t>
-      </w:r>
-      <w:r>
-        <w:rPr>
-          <w:lang w:val="ru-RU"/>
-        </w:rPr>
-        <w:t>https://github.com/VickersSnickers/3_sem_labs.git и нажмите Enter.</w:t>
-      </w:r>
-    </w:p>
-    <w:p>
-      <w:pPr>
-        <w:spacing w:before="240" w:after="240"/>
-        <w:rPr>
-          <w:lang w:val="ru-RU"/>
-        </w:rPr>
-      </w:pPr>
-      <w:r>
-        <w:rPr>
-          <w:lang w:val="ru-RU"/>
-        </w:rPr>
-        <w:br/>
-      </w:r>
-      <w:r>
-        <w:rPr>
-          <w:lang w:val="ru-RU"/>
-        </w:rPr>
-        <w:t>7.</w:t>
-      </w:r>
-      <w:r>
-        <w:rPr>
-          <w:lang w:val="ru-RU"/>
-        </w:rPr>
-        <w:t>5</w:t>
-      </w:r>
-      <w:r>
-        <w:rPr>
-          <w:lang w:val="ru-RU"/>
-        </w:rPr>
-        <w:t xml:space="preserve"> </w:t>
-      </w:r>
-      <w:r>
-        <w:rPr>
-          <w:lang w:val="ru-RU"/>
-        </w:rPr>
-        <w:t xml:space="preserve">Войдите в папку программы: Введите </w:t>
-      </w:r>
-      <w:r>
-        <w:rPr>
-          <w:lang w:val="ru-RU"/>
-        </w:rPr>
-        <w:t xml:space="preserve"> </w:t>
-      </w:r>
-      <w:r>
-        <w:rPr>
-          <w:lang w:val="en-US"/>
-        </w:rPr>
-        <w:t>cd</w:t>
-      </w:r>
-      <w:r>
-        <w:rPr>
-          <w:lang w:val="ru-RU"/>
-        </w:rPr>
-        <w:t xml:space="preserve"> </w:t>
-      </w:r>
-      <w:r>
-        <w:rPr>
-          <w:lang w:val="ru-RU"/>
-        </w:rPr>
-        <w:t>3_sem_labs/Lab</w:t>
-      </w:r>
-      <w:r>
-        <w:rPr>
-          <w:lang w:val="ru-RU"/>
-        </w:rPr>
-        <w:t>1</w:t>
-      </w:r>
-      <w:r>
-        <w:rPr>
-          <w:lang w:val="ru-RU"/>
-        </w:rPr>
-        <w:t xml:space="preserve"> и нажмите Enter.</w:t>
-      </w:r>
-    </w:p>
-    <w:p>
-      <w:pPr>
-        <w:spacing w:before="240" w:after="240"/>
-        <w:rPr>
-          <w:lang w:val="ru-RU"/>
-        </w:rPr>
-      </w:pPr>
-      <w:r>
-        <w:rPr>
-          <w:lang w:val="ru-RU"/>
-        </w:rPr>
-        <w:br/>
-      </w:r>
-      <w:r>
-        <w:rPr>
-          <w:lang w:val="ru-RU"/>
-        </w:rPr>
-        <w:t>7.</w:t>
-      </w:r>
-      <w:r>
-        <w:rPr>
-          <w:lang w:val="ru-RU"/>
-        </w:rPr>
-        <w:t>6</w:t>
-      </w:r>
-      <w:r>
-        <w:rPr>
-          <w:lang w:val="ru-RU"/>
-        </w:rPr>
-        <w:t xml:space="preserve"> </w:t>
-      </w:r>
-      <w:r>
-        <w:rPr>
-          <w:lang w:val="ru-RU"/>
-        </w:rPr>
-        <w:t xml:space="preserve">Запустите программу: Введите python </w:t>
-      </w:r>
-      <w:hyperlink r:id="rId9" w:history="1">
         <w:r>
           <w:rPr>
             <w:rStyle w:val="Hyperlink"/>
-            <w:lang w:val="ru-RU"/>
           </w:rPr>
-          <w:t>main.py</w:t>
+          <w:t>.</w:t>
         </w:r>
+        <w:proofErr w:type="spellStart"/>
+        <w:r>
+          <w:rPr>
+            <w:rStyle w:val="Hyperlink"/>
+            <w:lang w:val="en-US"/>
+          </w:rPr>
+          <w:t>py</w:t>
+        </w:r>
+        <w:proofErr w:type="spellEnd"/>
       </w:hyperlink>
       <w:r>
         <w:rPr>
           <w:lang w:val="ru-RU"/>
         </w:rPr>
-        <w:t> и нажмите Enter.</w:t>
+        <w:t xml:space="preserve"> в командную строку</w:t>
+      </w:r>
+      <w:r>
+        <w:rPr>
+          <w:lang w:val="en-US"/>
+        </w:rPr>
+        <w:t> </w:t>
+      </w:r>
+      <w:r>
+        <w:rPr>
+          <w:lang w:val="ru-RU"/>
+        </w:rPr>
+        <w:t>и</w:t>
+      </w:r>
+      <w:r>
+        <w:t xml:space="preserve"> </w:t>
+      </w:r>
+      <w:r>
+        <w:rPr>
+          <w:lang w:val="ru-RU"/>
+        </w:rPr>
+        <w:t>нажмите</w:t>
+      </w:r>
+      <w:r>
+        <w:t xml:space="preserve"> </w:t>
+      </w:r>
+      <w:r>
+        <w:rPr>
+          <w:lang w:val="en-US"/>
+        </w:rPr>
+        <w:t>Enter</w:t>
+      </w:r>
+      <w:r>
+        <w:t>.</w:t>
       </w:r>
     </w:p>
     <w:p>
@@ -6291,7 +5603,6 @@
         <w:rPr>
           <w:lang w:val="ru-RU"/>
         </w:rPr>
-        <w:lastRenderedPageBreak/>
         <w:t>Пример</w:t>
       </w:r>
       <w:r>
@@ -6353,6 +5664,60 @@
       <w:r>
         <w:t xml:space="preserve"> 0.5 0.1 0.1 0.1 0.2</w:t>
       </w:r>
+      <w:r>
+        <w:rPr>
+          <w:lang w:val="ru-RU"/>
+        </w:rPr>
+        <w:t xml:space="preserve"> (здесь</w:t>
+      </w:r>
+      <w:r>
+        <w:t xml:space="preserve">: </w:t>
+      </w:r>
+      <w:r>
+        <w:rPr>
+          <w:lang w:val="ru-RU"/>
+        </w:rPr>
+        <w:t>к</w:t>
+      </w:r>
+      <w:r>
+        <w:t>оличество строк в выходном файле</w:t>
+      </w:r>
+      <w:r>
+        <w:rPr>
+          <w:lang w:val="ru-RU"/>
+        </w:rPr>
+        <w:t xml:space="preserve"> — 200000, </w:t>
+      </w:r>
+      <w:r>
+        <w:rPr>
+          <w:lang w:val="ru-RU"/>
+        </w:rPr>
+        <w:t>в</w:t>
+      </w:r>
+      <w:r>
+        <w:t>еса для банков (Сбербанк, Тинькофф, ВТБ, Альфа, Газпромбанк)</w:t>
+      </w:r>
+      <w:r>
+        <w:rPr>
+          <w:lang w:val="ru-RU"/>
+        </w:rPr>
+        <w:t xml:space="preserve"> </w:t>
+      </w:r>
+      <w:r>
+        <w:rPr>
+          <w:lang w:val="ru-RU"/>
+        </w:rPr>
+        <w:t xml:space="preserve">— </w:t>
+      </w:r>
+      <w:r>
+        <w:t>0.3 0.2 0.2 0.2 0.1</w:t>
+      </w:r>
+      <w:r>
+        <w:rPr>
+          <w:lang w:val="ru-RU"/>
+        </w:rPr>
+        <w:t>)</w:t>
+      </w:r>
     </w:p>
     <w:p>
       <w:pPr>
@@ -6365,19 +5730,7 @@
         <w:rPr>
           <w:lang w:val="ru-RU"/>
         </w:rPr>
-        <w:t>7.</w:t>
-      </w:r>
-      <w:r>
-        <w:rPr>
-          <w:lang w:val="ru-RU"/>
-        </w:rPr>
-        <w:t>7</w:t>
-      </w:r>
-      <w:r>
-        <w:rPr>
-          <w:lang w:val="ru-RU"/>
-        </w:rPr>
-        <w:t xml:space="preserve"> Готовый датасет появится в папке программы</w:t>
+        <w:t>Готовый датасет появится в папке программы</w:t>
       </w:r>
       <w:r>
         <w:rPr>
@@ -6433,13 +5786,23 @@
     </w:p>
     <w:p>
       <w:pPr>
+        <w:ind w:firstLine="720"/>
         <w:jc w:val="both"/>
         <w:rPr>
           <w:lang w:val="ru-RU"/>
         </w:rPr>
       </w:pPr>
       <w:r>
-        <w:t>Для внесения изменений в исходный код программы необходимо наличие устройств</w:t>
+        <w:t>Для изменени</w:t>
+      </w:r>
+      <w:r>
+        <w:rPr>
+          <w:lang w:val="ru-RU"/>
+        </w:rPr>
+        <w:t>я</w:t>
+      </w:r>
+      <w:r>
+        <w:t xml:space="preserve"> программы необходимо наличие устройств</w:t>
       </w:r>
       <w:r>
         <w:rPr>
@@ -6499,7 +5862,13 @@
         <w:rPr>
           <w:lang w:val="en-US"/>
         </w:rPr>
-        <w:t>python</w:t>
+        <w:t>P</w:t>
+      </w:r>
+      <w:r>
+        <w:rPr>
+          <w:lang w:val="en-US"/>
+        </w:rPr>
+        <w:t>ython</w:t>
       </w:r>
       <w:r>
         <w:t xml:space="preserve"> версии 3.</w:t>
@@ -6510,6 +5879,45 @@
         </w:rPr>
         <w:t>8 и выше</w:t>
       </w:r>
+      <w:r>
+        <w:rPr>
+          <w:lang w:val="ru-RU"/>
+        </w:rPr>
+        <w:t xml:space="preserve">. </w:t>
+      </w:r>
+      <w:r>
+        <w:rPr>
+          <w:lang w:val="ru-RU"/>
+        </w:rPr>
+        <w:t xml:space="preserve">Перед началом работы убедитесь, что </w:t>
+      </w:r>
+      <w:r>
+        <w:rPr>
+          <w:lang w:val="en-US"/>
+        </w:rPr>
+        <w:t>Python</w:t>
+      </w:r>
+      <w:r>
+        <w:rPr>
+          <w:lang w:val="ru-RU"/>
+        </w:rPr>
+        <w:t xml:space="preserve"> </w:t>
+      </w:r>
+      <w:r>
+        <w:t>версии 3.</w:t>
+      </w:r>
+      <w:r>
+        <w:rPr>
+          <w:lang w:val="ru-RU"/>
+        </w:rPr>
+        <w:t>8</w:t>
+      </w:r>
+      <w:r>
+        <w:rPr>
+          <w:lang w:val="ru-RU"/>
+        </w:rPr>
+        <w:t xml:space="preserve"> установлен.</w:t>
+      </w:r>
     </w:p>
     <w:p>
       <w:pPr>
@@ -6518,12 +5926,6 @@
           <w:lang w:val="ru-RU"/>
         </w:rPr>
       </w:pPr>
-      <w:r>
-        <w:rPr>
-          <w:lang w:val="ru-RU"/>
-        </w:rPr>
-        <w:t>Исходный код доступен по ссылке:</w:t>
-      </w:r>
     </w:p>
     <w:p>
       <w:pPr>
@@ -6533,29 +5935,81 @@
         </w:rPr>
       </w:pPr>
       <w:r>
-        <w:t>https://github.com/VickersSnickers/3_sem_labs.git</w:t>
-      </w:r>
-    </w:p>
-    <w:p>
-      <w:pPr>
-        <w:pStyle w:val="Heading1"/>
-        <w:keepNext w:val="0"/>
-        <w:keepLines w:val="0"/>
-        <w:spacing w:before="480"/>
-        <w:ind w:left="720"/>
-        <w:rPr>
-          <w:b/>
-          <w:sz w:val="28"/>
-          <w:szCs w:val="28"/>
-        </w:rPr>
-      </w:pPr>
-      <w:r>
-        <w:rPr>
-          <w:b/>
-          <w:sz w:val="28"/>
-          <w:szCs w:val="28"/>
-        </w:rPr>
-        <w:br w:type="page"/>
+        <w:rPr>
+          <w:lang w:val="ru-RU"/>
+        </w:rPr>
+        <w:t>Для установки программы следуете приведённым шагам</w:t>
+      </w:r>
+      <w:r>
+        <w:rPr>
+          <w:lang w:val="ru-RU"/>
+        </w:rPr>
+        <w:t>:</w:t>
+      </w:r>
+    </w:p>
+    <w:p>
+      <w:pPr>
+        <w:jc w:val="both"/>
+        <w:rPr>
+          <w:lang w:val="ru-RU"/>
+        </w:rPr>
+      </w:pPr>
+    </w:p>
+    <w:p>
+      <w:pPr>
+        <w:pStyle w:val="ListParagraph"/>
+        <w:numPr>
+          <w:ilvl w:val="0"/>
+          <w:numId w:val="26"/>
+        </w:numPr>
+        <w:jc w:val="both"/>
+        <w:rPr>
+          <w:lang w:val="ru-RU"/>
+        </w:rPr>
+      </w:pPr>
+      <w:r>
+        <w:rPr>
+          <w:lang w:val="ru-RU"/>
+        </w:rPr>
+        <w:t>Запустите терминал</w:t>
+      </w:r>
+    </w:p>
+    <w:p>
+      <w:pPr>
+        <w:pStyle w:val="ListParagraph"/>
+        <w:numPr>
+          <w:ilvl w:val="0"/>
+          <w:numId w:val="26"/>
+        </w:numPr>
+        <w:jc w:val="both"/>
+        <w:rPr>
+          <w:lang w:val="ru-RU"/>
+        </w:rPr>
+      </w:pPr>
+      <w:r>
+        <w:rPr>
+          <w:lang w:val="ru-RU"/>
+        </w:rPr>
+        <w:t>Перейдите в домашнюю папку: Введите cd ~ и нажмите Enter.</w:t>
+      </w:r>
+    </w:p>
+    <w:p>
+      <w:pPr>
+        <w:pStyle w:val="ListParagraph"/>
+        <w:numPr>
+          <w:ilvl w:val="0"/>
+          <w:numId w:val="26"/>
+        </w:numPr>
+        <w:jc w:val="both"/>
+        <w:rPr>
+          <w:lang w:val="ru-RU"/>
+        </w:rPr>
+      </w:pPr>
+      <w:r>
+        <w:rPr>
+          <w:lang w:val="ru-RU"/>
+        </w:rPr>
+        <w:t>Скачайте программу: Напишите git clone https://github.com/VickersSnickers/3_sem_labs.git и нажмите Enter.</w:t>
       </w:r>
     </w:p>
     <w:p>
@@ -6666,7 +6120,7 @@
                     <pic:cNvPicPr/>
                   </pic:nvPicPr>
                   <pic:blipFill>
-                    <a:blip r:embed="rId10"/>
+                    <a:blip r:embed="rId11"/>
                     <a:stretch>
                       <a:fillRect/>
                     </a:stretch>
@@ -6902,6 +6356,12 @@
         <w:rPr>
           <w:lang w:val="ru-RU"/>
         </w:rPr>
+        <w:t>. (Смотри Рис.4).</w:t>
+      </w:r>
+      <w:r>
+        <w:rPr>
+          <w:lang w:val="ru-RU"/>
+        </w:rPr>
         <w:t xml:space="preserve"> </w:t>
       </w:r>
       <w:r>
@@ -7029,6 +6489,13 @@
         <w:rPr>
           <w:lang w:val="ru-RU"/>
         </w:rPr>
+        <w:br w:type="page"/>
+      </w:r>
+      <w:r>
+        <w:rPr>
+          <w:lang w:val="ru-RU"/>
+        </w:rPr>
+        <w:lastRenderedPageBreak/>
         <w:t>Пример перв</w:t>
       </w:r>
       <w:r>
@@ -7080,7 +6547,6 @@
           <w:noProof/>
           <w:lang w:val="en-US"/>
         </w:rPr>
-        <w:lastRenderedPageBreak/>
         <w:drawing>
           <wp:inline distT="0" distB="0" distL="0" distR="0" wp14:anchorId="1BDF0268" wp14:editId="530E6494">
             <wp:extent cx="5818909" cy="2315577"/>
@@ -7097,7 +6563,7 @@
                     <pic:cNvPicPr/>
                   </pic:nvPicPr>
                   <pic:blipFill>
-                    <a:blip r:embed="rId11"/>
+                    <a:blip r:embed="rId12"/>
                     <a:stretch>
                       <a:fillRect/>
                     </a:stretch>
@@ -7260,72 +6726,82 @@
           <w:b/>
           <w:sz w:val="28"/>
           <w:szCs w:val="28"/>
-          <w:lang w:val="en-US"/>
-        </w:rPr>
-      </w:pPr>
-      <w:bookmarkStart w:id="10" w:name="_Toc209554261"/>
+        </w:rPr>
+      </w:pPr>
+      <w:bookmarkStart w:id="10" w:name="_Toc209554262"/>
       <w:r>
         <w:rPr>
           <w:b/>
           <w:sz w:val="28"/>
           <w:szCs w:val="28"/>
         </w:rPr>
-        <w:t>Исследование</w:t>
+        <w:t>Вывод</w:t>
       </w:r>
       <w:bookmarkEnd w:id="10"/>
     </w:p>
     <w:p>
       <w:pPr>
-        <w:rPr>
-          <w:lang w:val="ru-RU"/>
-        </w:rPr>
-      </w:pPr>
-      <w:r>
-        <w:t>В рамках лабораторной работы бы</w:t>
-      </w:r>
-      <w:r>
-        <w:rPr>
-          <w:lang w:val="ru-RU"/>
-        </w:rPr>
-        <w:t>ло выяснено, каким образом генерируется пасспорт, СНИЛС, банковские карты. Был изучен алгоритм Луна, а также проведена работа с формирование корретных дат посещения и получения анализов</w:t>
-      </w:r>
-    </w:p>
-    <w:p>
-      <w:pPr>
-        <w:pStyle w:val="Heading1"/>
-        <w:keepNext w:val="0"/>
-        <w:keepLines w:val="0"/>
-        <w:spacing w:before="480"/>
-        <w:ind w:left="360"/>
-        <w:rPr>
-          <w:b/>
-          <w:sz w:val="28"/>
-          <w:szCs w:val="28"/>
-        </w:rPr>
-      </w:pPr>
-      <w:bookmarkStart w:id="11" w:name="_Toc209554262"/>
-      <w:r>
-        <w:rPr>
-          <w:b/>
-          <w:sz w:val="28"/>
-          <w:szCs w:val="28"/>
-        </w:rPr>
-        <w:t>Вывод</w:t>
-      </w:r>
-      <w:bookmarkEnd w:id="11"/>
-    </w:p>
-    <w:p>
-      <w:pPr>
-        <w:rPr>
-          <w:lang w:val="ru-RU"/>
-        </w:rPr>
-      </w:pPr>
-      <w:r>
-        <w:rPr>
-          <w:lang w:val="ru-RU"/>
-        </w:rPr>
-        <w:t>В рамках данной лабораторной работы была разработана программа, позволяющая генерировать синтетический датасет посетителей поликлиники.</w:t>
-      </w:r>
+        <w:ind w:firstLine="720"/>
+        <w:jc w:val="both"/>
+        <w:rPr>
+          <w:lang w:val="ru-RU"/>
+        </w:rPr>
+      </w:pPr>
+      <w:r>
+        <w:rPr>
+          <w:lang w:val="ru-RU"/>
+        </w:rPr>
+        <w:t xml:space="preserve">В рамках данной лабораторной работы </w:t>
+      </w:r>
+      <w:r>
+        <w:rPr>
+          <w:lang w:val="ru-RU"/>
+        </w:rPr>
+        <w:t xml:space="preserve">была </w:t>
+      </w:r>
+      <w:r>
+        <w:rPr>
+          <w:lang w:val="ru-RU"/>
+        </w:rPr>
+        <w:t>р</w:t>
+      </w:r>
+      <w:r>
+        <w:t>азработ</w:t>
+      </w:r>
+      <w:r>
+        <w:t>а</w:t>
+      </w:r>
+      <w:r>
+        <w:rPr>
+          <w:lang w:val="ru-RU"/>
+        </w:rPr>
+        <w:t>на</w:t>
+      </w:r>
+      <w:r>
+        <w:t xml:space="preserve"> программ</w:t>
+      </w:r>
+      <w:r>
+        <w:rPr>
+          <w:lang w:val="ru-RU"/>
+        </w:rPr>
+        <w:t>а</w:t>
+      </w:r>
+      <w:r>
+        <w:t xml:space="preserve"> для генерации синтетического датасета</w:t>
+      </w:r>
+      <w:r>
+        <w:t xml:space="preserve"> посетителей платной поликлиники</w:t>
+      </w:r>
+      <w:r>
+        <w:t>, имитирующего реальные данные.</w:t>
+      </w:r>
+    </w:p>
+    <w:p>
+      <w:pPr>
+        <w:rPr>
+          <w:lang w:val="ru-RU"/>
+        </w:rPr>
+      </w:pPr>
       <w:r>
         <w:rPr>
           <w:lang w:val="ru-RU"/>
@@ -7348,7 +6824,13 @@
         <w:rPr>
           <w:lang w:val="ru-RU"/>
         </w:rPr>
-        <w:t>генерация персональных данных с использованием случайных значений</w:t>
+        <w:t xml:space="preserve">генерация персональных данных </w:t>
+      </w:r>
+      <w:r>
+        <w:rPr>
+          <w:lang w:val="ru-RU"/>
+        </w:rPr>
+        <w:t>в соответствии с определённым форматом</w:t>
       </w:r>
     </w:p>
     <w:p>
@@ -7402,14 +6884,137 @@
         <w:t>контроль распределения по банкам через веса</w:t>
       </w:r>
     </w:p>
+    <w:p>
+      <w:pPr>
+        <w:numPr>
+          <w:ilvl w:val="0"/>
+          <w:numId w:val="25"/>
+        </w:numPr>
+        <w:rPr>
+          <w:lang w:val="ru-RU"/>
+        </w:rPr>
+      </w:pPr>
+      <w:r>
+        <w:rPr>
+          <w:lang w:val="ru-RU"/>
+        </w:rPr>
+        <w:t>возможность задавать параметры датасета при его создании</w:t>
+      </w:r>
+    </w:p>
     <w:sectPr>
+      <w:footerReference w:type="default" r:id="rId13"/>
       <w:pgSz w:w="11909" w:h="16834"/>
       <w:pgMar w:top="1440" w:right="1440" w:bottom="1440" w:left="1440" w:header="720" w:footer="720" w:gutter="0"/>
-      <w:pgNumType w:start="1"/>
+      <w:pgNumType w:start="0"/>
       <w:cols w:space="720"/>
+      <w:titlePg/>
+      <w:docGrid w:linePitch="381"/>
     </w:sectPr>
   </w:body>
 </w:document>
+</file>
+
+<file path=word/endnotes.xml><?xml version="1.0" encoding="utf-8"?>
+<w:endnotes xmlns:wpc="http://schemas.microsoft.com/office/word/2010/wordprocessingCanvas" xmlns:cx="http://schemas.microsoft.com/office/drawing/2014/chartex" xmlns:cx1="http://schemas.microsoft.com/office/drawing/2015/9/8/chartex" xmlns:cx2="http://schemas.microsoft.com/office/drawing/2015/10/21/chartex" xmlns:cx3="http://schemas.microsoft.com/office/drawing/2016/5/9/chartex" xmlns:cx4="http://schemas.microsoft.com/office/drawing/2016/5/10/chartex" xmlns:cx5="http://schemas.microsoft.com/office/drawing/2016/5/11/chartex" xmlns:cx6="http://schemas.microsoft.com/office/drawing/2016/5/12/chartex" xmlns:cx7="http://schemas.microsoft.com/office/drawing/2016/5/13/chartex" xmlns:cx8="http://schemas.microsoft.com/office/drawing/2016/5/14/chartex" xmlns:mc="http://schemas.openxmlformats.org/markup-compatibility/2006" xmlns:aink="http://schemas.microsoft.com/office/drawing/2016/ink" xmlns:am3d="http://schemas.microsoft.com/office/drawing/2017/model3d" xmlns:o="urn:schemas-microsoft-com:office:office" xmlns:oel="http://schemas.microsoft.com/office/2019/extlst" xmlns:r="http://schemas.openxmlformats.org/officeDocument/2006/relationships" xmlns:m="http://schemas.openxmlformats.org/officeDocument/2006/math" xmlns:v="urn:schemas-microsoft-com:vml" xmlns:wp14="http://schemas.microsoft.com/office/word/2010/wordprocessingDrawing" xmlns:wp="http://schemas.openxmlformats.org/drawingml/2006/wordprocessingDrawing" xmlns:w10="urn:schemas-microsoft-com:office:word" xmlns:w="http://schemas.openxmlformats.org/wordprocessingml/2006/main" xmlns:w14="http://schemas.microsoft.com/office/word/2010/wordml" xmlns:w15="http://schemas.microsoft.com/office/word/2012/wordml" xmlns:w16cex="http://schemas.microsoft.com/office/word/2018/wordml/cex" xmlns:w16cid="http://schemas.microsoft.com/office/word/2016/wordml/cid" xmlns:w16="http://schemas.microsoft.com/office/word/2018/wordml" xmlns:w16du="http://schemas.microsoft.com/office/word/2023/wordml/word16du" xmlns:w16sdtdh="http://schemas.microsoft.com/office/word/2020/wordml/sdtdatahash" xmlns:w16sdtfl="http://schemas.microsoft.com/office/word/2024/wordml/sdtformatlock" xmlns:w16se="http://schemas.microsoft.com/office/word/2015/wordml/symex" xmlns:wpg="http://schemas.microsoft.com/office/word/2010/wordprocessingGroup" xmlns:wpi="http://schemas.microsoft.com/office/word/2010/wordprocessingInk" xmlns:wne="http://schemas.microsoft.com/office/word/2006/wordml" xmlns:wps="http://schemas.microsoft.com/office/word/2010/wordprocessingShape" mc:Ignorable="w14 w15 w16se w16cid w16 w16cex w16sdtdh w16sdtfl w16du wp14">
+  <w:endnote w:type="separator" w:id="-1">
+    <w:p>
+      <w:pPr>
+        <w:spacing w:line="240" w:lineRule="auto"/>
+      </w:pPr>
+      <w:r>
+        <w:separator/>
+      </w:r>
+    </w:p>
+  </w:endnote>
+  <w:endnote w:type="continuationSeparator" w:id="0">
+    <w:p>
+      <w:pPr>
+        <w:spacing w:line="240" w:lineRule="auto"/>
+      </w:pPr>
+      <w:r>
+        <w:continuationSeparator/>
+      </w:r>
+    </w:p>
+  </w:endnote>
+</w:endnotes>
+</file>
+
+<file path=word/footer1.xml><?xml version="1.0" encoding="utf-8"?>
+<w:ftr xmlns:wpc="http://schemas.microsoft.com/office/word/2010/wordprocessingCanvas" xmlns:cx="http://schemas.microsoft.com/office/drawing/2014/chartex" xmlns:cx1="http://schemas.microsoft.com/office/drawing/2015/9/8/chartex" xmlns:cx2="http://schemas.microsoft.com/office/drawing/2015/10/21/chartex" xmlns:cx3="http://schemas.microsoft.com/office/drawing/2016/5/9/chartex" xmlns:cx4="http://schemas.microsoft.com/office/drawing/2016/5/10/chartex" xmlns:cx5="http://schemas.microsoft.com/office/drawing/2016/5/11/chartex" xmlns:cx6="http://schemas.microsoft.com/office/drawing/2016/5/12/chartex" xmlns:cx7="http://schemas.microsoft.com/office/drawing/2016/5/13/chartex" xmlns:cx8="http://schemas.microsoft.com/office/drawing/2016/5/14/chartex" xmlns:mc="http://schemas.openxmlformats.org/markup-compatibility/2006" xmlns:aink="http://schemas.microsoft.com/office/drawing/2016/ink" xmlns:am3d="http://schemas.microsoft.com/office/drawing/2017/model3d" xmlns:o="urn:schemas-microsoft-com:office:office" xmlns:oel="http://schemas.microsoft.com/office/2019/extlst" xmlns:r="http://schemas.openxmlformats.org/officeDocument/2006/relationships" xmlns:m="http://schemas.openxmlformats.org/officeDocument/2006/math" xmlns:v="urn:schemas-microsoft-com:vml" xmlns:wp14="http://schemas.microsoft.com/office/word/2010/wordprocessingDrawing" xmlns:wp="http://schemas.openxmlformats.org/drawingml/2006/wordprocessingDrawing" xmlns:w10="urn:schemas-microsoft-com:office:word" xmlns:w="http://schemas.openxmlformats.org/wordprocessingml/2006/main" xmlns:w14="http://schemas.microsoft.com/office/word/2010/wordml" xmlns:w15="http://schemas.microsoft.com/office/word/2012/wordml" xmlns:w16cex="http://schemas.microsoft.com/office/word/2018/wordml/cex" xmlns:w16cid="http://schemas.microsoft.com/office/word/2016/wordml/cid" xmlns:w16="http://schemas.microsoft.com/office/word/2018/wordml" xmlns:w16du="http://schemas.microsoft.com/office/word/2023/wordml/word16du" xmlns:w16sdtdh="http://schemas.microsoft.com/office/word/2020/wordml/sdtdatahash" xmlns:w16sdtfl="http://schemas.microsoft.com/office/word/2024/wordml/sdtformatlock" xmlns:w16se="http://schemas.microsoft.com/office/word/2015/wordml/symex" xmlns:wpg="http://schemas.microsoft.com/office/word/2010/wordprocessingGroup" xmlns:wpi="http://schemas.microsoft.com/office/word/2010/wordprocessingInk" xmlns:wne="http://schemas.microsoft.com/office/word/2006/wordml" xmlns:wps="http://schemas.microsoft.com/office/word/2010/wordprocessingShape" mc:Ignorable="w14 w15 w16se w16cid w16 w16cex w16sdtdh w16sdtfl w16du wp14">
+  <w:sdt>
+    <w:sdtPr>
+      <w:id w:val="-2037650587"/>
+      <w:docPartObj>
+        <w:docPartGallery w:val="Page Numbers (Bottom of Page)"/>
+        <w:docPartUnique/>
+      </w:docPartObj>
+    </w:sdtPr>
+    <w:sdtEndPr>
+      <w:rPr>
+        <w:noProof/>
+      </w:rPr>
+    </w:sdtEndPr>
+    <w:sdtContent>
+      <w:p>
+        <w:pPr>
+          <w:pStyle w:val="Footer"/>
+          <w:jc w:val="center"/>
+        </w:pPr>
+        <w:r>
+          <w:fldChar w:fldCharType="begin"/>
+        </w:r>
+        <w:r>
+          <w:instrText xml:space="preserve"> PAGE   \* MERGEFORMAT </w:instrText>
+        </w:r>
+        <w:r>
+          <w:fldChar w:fldCharType="separate"/>
+        </w:r>
+        <w:r>
+          <w:rPr>
+            <w:noProof/>
+          </w:rPr>
+          <w:t>2</w:t>
+        </w:r>
+        <w:r>
+          <w:rPr>
+            <w:noProof/>
+          </w:rPr>
+          <w:fldChar w:fldCharType="end"/>
+        </w:r>
+      </w:p>
+    </w:sdtContent>
+  </w:sdt>
+  <w:p>
+    <w:pPr>
+      <w:pStyle w:val="Footer"/>
+    </w:pPr>
+  </w:p>
+</w:ftr>
+</file>
+
+<file path=word/footnotes.xml><?xml version="1.0" encoding="utf-8"?>
+<w:footnotes xmlns:wpc="http://schemas.microsoft.com/office/word/2010/wordprocessingCanvas" xmlns:cx="http://schemas.microsoft.com/office/drawing/2014/chartex" xmlns:cx1="http://schemas.microsoft.com/office/drawing/2015/9/8/chartex" xmlns:cx2="http://schemas.microsoft.com/office/drawing/2015/10/21/chartex" xmlns:cx3="http://schemas.microsoft.com/office/drawing/2016/5/9/chartex" xmlns:cx4="http://schemas.microsoft.com/office/drawing/2016/5/10/chartex" xmlns:cx5="http://schemas.microsoft.com/office/drawing/2016/5/11/chartex" xmlns:cx6="http://schemas.microsoft.com/office/drawing/2016/5/12/chartex" xmlns:cx7="http://schemas.microsoft.com/office/drawing/2016/5/13/chartex" xmlns:cx8="http://schemas.microsoft.com/office/drawing/2016/5/14/chartex" xmlns:mc="http://schemas.openxmlformats.org/markup-compatibility/2006" xmlns:aink="http://schemas.microsoft.com/office/drawing/2016/ink" xmlns:am3d="http://schemas.microsoft.com/office/drawing/2017/model3d" xmlns:o="urn:schemas-microsoft-com:office:office" xmlns:oel="http://schemas.microsoft.com/office/2019/extlst" xmlns:r="http://schemas.openxmlformats.org/officeDocument/2006/relationships" xmlns:m="http://schemas.openxmlformats.org/officeDocument/2006/math" xmlns:v="urn:schemas-microsoft-com:vml" xmlns:wp14="http://schemas.microsoft.com/office/word/2010/wordprocessingDrawing" xmlns:wp="http://schemas.openxmlformats.org/drawingml/2006/wordprocessingDrawing" xmlns:w10="urn:schemas-microsoft-com:office:word" xmlns:w="http://schemas.openxmlformats.org/wordprocessingml/2006/main" xmlns:w14="http://schemas.microsoft.com/office/word/2010/wordml" xmlns:w15="http://schemas.microsoft.com/office/word/2012/wordml" xmlns:w16cex="http://schemas.microsoft.com/office/word/2018/wordml/cex" xmlns:w16cid="http://schemas.microsoft.com/office/word/2016/wordml/cid" xmlns:w16="http://schemas.microsoft.com/office/word/2018/wordml" xmlns:w16du="http://schemas.microsoft.com/office/word/2023/wordml/word16du" xmlns:w16sdtdh="http://schemas.microsoft.com/office/word/2020/wordml/sdtdatahash" xmlns:w16sdtfl="http://schemas.microsoft.com/office/word/2024/wordml/sdtformatlock" xmlns:w16se="http://schemas.microsoft.com/office/word/2015/wordml/symex" xmlns:wpg="http://schemas.microsoft.com/office/word/2010/wordprocessingGroup" xmlns:wpi="http://schemas.microsoft.com/office/word/2010/wordprocessingInk" xmlns:wne="http://schemas.microsoft.com/office/word/2006/wordml" xmlns:wps="http://schemas.microsoft.com/office/word/2010/wordprocessingShape" mc:Ignorable="w14 w15 w16se w16cid w16 w16cex w16sdtdh w16sdtfl w16du wp14">
+  <w:footnote w:type="separator" w:id="-1">
+    <w:p>
+      <w:pPr>
+        <w:spacing w:line="240" w:lineRule="auto"/>
+      </w:pPr>
+      <w:r>
+        <w:separator/>
+      </w:r>
+    </w:p>
+  </w:footnote>
+  <w:footnote w:type="continuationSeparator" w:id="0">
+    <w:p>
+      <w:pPr>
+        <w:spacing w:line="240" w:lineRule="auto"/>
+      </w:pPr>
+      <w:r>
+        <w:continuationSeparator/>
+      </w:r>
+    </w:p>
+  </w:footnote>
+</w:footnotes>
 </file>
 
 <file path=word/numbering.xml><?xml version="1.0" encoding="utf-8"?>
@@ -9853,6 +9458,95 @@
     </w:lvl>
   </w:abstractNum>
   <w:abstractNum w:abstractNumId="21" w15:restartNumberingAfterBreak="0">
+    <w:nsid w:val="67504803"/>
+    <w:multiLevelType w:val="hybridMultilevel"/>
+    <w:tmpl w:val="CE4A9082"/>
+    <w:lvl w:ilvl="0" w:tplc="6D224F5C">
+      <w:start w:val="1"/>
+      <w:numFmt w:val="decimal"/>
+      <w:lvlText w:val="8.%1."/>
+      <w:lvlJc w:val="center"/>
+      <w:pPr>
+        <w:ind w:left="720" w:hanging="360"/>
+      </w:pPr>
+      <w:rPr>
+        <w:rFonts w:hint="default"/>
+      </w:rPr>
+    </w:lvl>
+    <w:lvl w:ilvl="1" w:tplc="04190019" w:tentative="1">
+      <w:start w:val="1"/>
+      <w:numFmt w:val="lowerLetter"/>
+      <w:lvlText w:val="%2."/>
+      <w:lvlJc w:val="left"/>
+      <w:pPr>
+        <w:ind w:left="1440" w:hanging="360"/>
+      </w:pPr>
+    </w:lvl>
+    <w:lvl w:ilvl="2" w:tplc="0419001B" w:tentative="1">
+      <w:start w:val="1"/>
+      <w:numFmt w:val="lowerRoman"/>
+      <w:lvlText w:val="%3."/>
+      <w:lvlJc w:val="right"/>
+      <w:pPr>
+        <w:ind w:left="2160" w:hanging="180"/>
+      </w:pPr>
+    </w:lvl>
+    <w:lvl w:ilvl="3" w:tplc="0419000F" w:tentative="1">
+      <w:start w:val="1"/>
+      <w:numFmt w:val="decimal"/>
+      <w:lvlText w:val="%4."/>
+      <w:lvlJc w:val="left"/>
+      <w:pPr>
+        <w:ind w:left="2880" w:hanging="360"/>
+      </w:pPr>
+    </w:lvl>
+    <w:lvl w:ilvl="4" w:tplc="04190019" w:tentative="1">
+      <w:start w:val="1"/>
+      <w:numFmt w:val="lowerLetter"/>
+      <w:lvlText w:val="%5."/>
+      <w:lvlJc w:val="left"/>
+      <w:pPr>
+        <w:ind w:left="3600" w:hanging="360"/>
+      </w:pPr>
+    </w:lvl>
+    <w:lvl w:ilvl="5" w:tplc="0419001B" w:tentative="1">
+      <w:start w:val="1"/>
+      <w:numFmt w:val="lowerRoman"/>
+      <w:lvlText w:val="%6."/>
+      <w:lvlJc w:val="right"/>
+      <w:pPr>
+        <w:ind w:left="4320" w:hanging="180"/>
+      </w:pPr>
+    </w:lvl>
+    <w:lvl w:ilvl="6" w:tplc="0419000F" w:tentative="1">
+      <w:start w:val="1"/>
+      <w:numFmt w:val="decimal"/>
+      <w:lvlText w:val="%7."/>
+      <w:lvlJc w:val="left"/>
+      <w:pPr>
+        <w:ind w:left="5040" w:hanging="360"/>
+      </w:pPr>
+    </w:lvl>
+    <w:lvl w:ilvl="7" w:tplc="04190019" w:tentative="1">
+      <w:start w:val="1"/>
+      <w:numFmt w:val="lowerLetter"/>
+      <w:lvlText w:val="%8."/>
+      <w:lvlJc w:val="left"/>
+      <w:pPr>
+        <w:ind w:left="5760" w:hanging="360"/>
+      </w:pPr>
+    </w:lvl>
+    <w:lvl w:ilvl="8" w:tplc="0419001B" w:tentative="1">
+      <w:start w:val="1"/>
+      <w:numFmt w:val="lowerRoman"/>
+      <w:lvlText w:val="%9."/>
+      <w:lvlJc w:val="right"/>
+      <w:pPr>
+        <w:ind w:left="6480" w:hanging="180"/>
+      </w:pPr>
+    </w:lvl>
+  </w:abstractNum>
+  <w:abstractNum w:abstractNumId="22" w15:restartNumberingAfterBreak="0">
     <w:nsid w:val="6E2D0806"/>
     <w:multiLevelType w:val="hybridMultilevel"/>
     <w:tmpl w:val="E3BE9512"/>
@@ -9965,7 +9659,7 @@
       </w:rPr>
     </w:lvl>
   </w:abstractNum>
-  <w:abstractNum w:abstractNumId="22" w15:restartNumberingAfterBreak="0">
+  <w:abstractNum w:abstractNumId="23" w15:restartNumberingAfterBreak="0">
     <w:nsid w:val="71EE75AA"/>
     <w:multiLevelType w:val="multilevel"/>
     <w:tmpl w:val="85F0AC46"/>
@@ -10078,7 +9772,7 @@
       </w:rPr>
     </w:lvl>
   </w:abstractNum>
-  <w:abstractNum w:abstractNumId="23" w15:restartNumberingAfterBreak="0">
+  <w:abstractNum w:abstractNumId="24" w15:restartNumberingAfterBreak="0">
     <w:nsid w:val="7D3412DC"/>
     <w:multiLevelType w:val="hybridMultilevel"/>
     <w:tmpl w:val="5838E31C"/>
@@ -10191,7 +9885,7 @@
       </w:rPr>
     </w:lvl>
   </w:abstractNum>
-  <w:abstractNum w:abstractNumId="24" w15:restartNumberingAfterBreak="0">
+  <w:abstractNum w:abstractNumId="25" w15:restartNumberingAfterBreak="0">
     <w:nsid w:val="7E1829C2"/>
     <w:multiLevelType w:val="hybridMultilevel"/>
     <w:tmpl w:val="53AE9D4E"/>
@@ -10305,7 +9999,7 @@
     </w:lvl>
   </w:abstractNum>
   <w:num w:numId="1" w16cid:durableId="2113822267">
-    <w:abstractNumId w:val="22"/>
+    <w:abstractNumId w:val="23"/>
   </w:num>
   <w:num w:numId="2" w16cid:durableId="1568881770">
     <w:abstractNumId w:val="12"/>
@@ -10326,7 +10020,7 @@
     <w:abstractNumId w:val="13"/>
   </w:num>
   <w:num w:numId="8" w16cid:durableId="1197541348">
-    <w:abstractNumId w:val="21"/>
+    <w:abstractNumId w:val="22"/>
   </w:num>
   <w:num w:numId="9" w16cid:durableId="1504591549">
     <w:abstractNumId w:val="5"/>
@@ -10344,10 +10038,10 @@
     <w:abstractNumId w:val="1"/>
   </w:num>
   <w:num w:numId="14" w16cid:durableId="574626149">
-    <w:abstractNumId w:val="24"/>
+    <w:abstractNumId w:val="25"/>
   </w:num>
   <w:num w:numId="15" w16cid:durableId="735856674">
-    <w:abstractNumId w:val="23"/>
+    <w:abstractNumId w:val="24"/>
   </w:num>
   <w:num w:numId="16" w16cid:durableId="1975023364">
     <w:abstractNumId w:val="4"/>
@@ -10378,6 +10072,9 @@
   </w:num>
   <w:num w:numId="25" w16cid:durableId="1415740805">
     <w:abstractNumId w:val="2"/>
+  </w:num>
+  <w:num w:numId="26" w16cid:durableId="1830557052">
+    <w:abstractNumId w:val="21"/>
   </w:num>
 </w:numbering>
 </file>
@@ -10876,6 +10573,7 @@
   <w:style w:type="character" w:default="1" w:styleId="DefaultParagraphFont">
     <w:name w:val="Default Paragraph Font"/>
     <w:uiPriority w:val="1"/>
+    <w:semiHidden/>
     <w:unhideWhenUsed/>
   </w:style>
   <w:style w:type="table" w:default="1" w:styleId="TableNormal">
@@ -11122,6 +10820,50 @@
       <w:color w:val="605E5C"/>
       <w:shd w:val="clear" w:color="auto" w:fill="E1DFDD"/>
     </w:rPr>
+  </w:style>
+  <w:style w:type="paragraph" w:styleId="Header">
+    <w:name w:val="header"/>
+    <w:basedOn w:val="Normal"/>
+    <w:link w:val="HeaderChar"/>
+    <w:uiPriority w:val="99"/>
+    <w:unhideWhenUsed/>
+    <w:rsid w:val="00A03D6D"/>
+    <w:pPr>
+      <w:tabs>
+        <w:tab w:val="center" w:pos="4677"/>
+        <w:tab w:val="right" w:pos="9355"/>
+      </w:tabs>
+      <w:spacing w:line="240" w:lineRule="auto"/>
+    </w:pPr>
+  </w:style>
+  <w:style w:type="character" w:customStyle="1" w:styleId="HeaderChar">
+    <w:name w:val="Header Char"/>
+    <w:basedOn w:val="DefaultParagraphFont"/>
+    <w:link w:val="Header"/>
+    <w:uiPriority w:val="99"/>
+    <w:rsid w:val="00A03D6D"/>
+  </w:style>
+  <w:style w:type="paragraph" w:styleId="Footer">
+    <w:name w:val="footer"/>
+    <w:basedOn w:val="Normal"/>
+    <w:link w:val="FooterChar"/>
+    <w:uiPriority w:val="99"/>
+    <w:unhideWhenUsed/>
+    <w:rsid w:val="00A03D6D"/>
+    <w:pPr>
+      <w:tabs>
+        <w:tab w:val="center" w:pos="4677"/>
+        <w:tab w:val="right" w:pos="9355"/>
+      </w:tabs>
+      <w:spacing w:line="240" w:lineRule="auto"/>
+    </w:pPr>
+  </w:style>
+  <w:style w:type="character" w:customStyle="1" w:styleId="FooterChar">
+    <w:name w:val="Footer Char"/>
+    <w:basedOn w:val="DefaultParagraphFont"/>
+    <w:link w:val="Footer"/>
+    <w:uiPriority w:val="99"/>
+    <w:rsid w:val="00A03D6D"/>
   </w:style>
 </w:styles>
 </file>

</xml_diff>